<commit_message>
last version with all plots--consolidating for final manuscript
</commit_message>
<xml_diff>
--- a/paper/draft_R5.1_figures.docx
+++ b/paper/draft_R5.1_figures.docx
@@ -207,7 +207,7 @@
       <m:oMath>
         <m:r>
           <m:rPr>
-            <m:sty m:val="bi"/>
+            <m:sty m:val="b"/>
           </m:rPr>
           <w:rPr>
             <w:rFonts w:ascii="Cambria Math" w:hAnsi="Cambria Math" w:cs="Times New Roman"/>
@@ -303,6 +303,7 @@
         <w:rPr>
           <w:rFonts w:ascii="Times New Roman" w:eastAsiaTheme="minorEastAsia" w:hAnsi="Times New Roman" w:cs="Times New Roman"/>
           <w:i w:val="0"/>
+          <w:iCs w:val="0"/>
           <w:color w:val="000000" w:themeColor="text1"/>
           <w:sz w:val="24"/>
           <w:szCs w:val="24"/>
@@ -312,7 +313,7 @@
       <m:oMath>
         <m:r>
           <m:rPr>
-            <m:sty m:val="bi"/>
+            <m:sty m:val="b"/>
           </m:rPr>
           <w:rPr>
             <w:rFonts w:ascii="Cambria Math" w:hAnsi="Cambria Math" w:cs="Times New Roman"/>
@@ -411,6 +412,7 @@
                 <w:rFonts w:ascii="Cambria Math" w:eastAsiaTheme="minorEastAsia" w:hAnsi="Cambria Math" w:cs="Times New Roman"/>
                 <w:b/>
                 <w:i w:val="0"/>
+                <w:iCs w:val="0"/>
                 <w:color w:val="000000" w:themeColor="text1"/>
                 <w:sz w:val="24"/>
                 <w:szCs w:val="24"/>
@@ -420,7 +422,7 @@
           <m:e>
             <m:r>
               <m:rPr>
-                <m:sty m:val="bi"/>
+                <m:sty m:val="b"/>
               </m:rPr>
               <w:rPr>
                 <w:rFonts w:ascii="Cambria Math" w:hAnsi="Cambria Math" w:cs="Times New Roman"/>
@@ -435,6 +437,7 @@
                 <w:rFonts w:ascii="Cambria Math" w:hAnsi="Cambria Math" w:cs="Times New Roman"/>
                 <w:b/>
                 <w:i w:val="0"/>
+                <w:iCs w:val="0"/>
                 <w:color w:val="000000" w:themeColor="text1"/>
                 <w:sz w:val="24"/>
                 <w:szCs w:val="24"/>
@@ -444,7 +447,7 @@
           <m:sup>
             <m:r>
               <m:rPr>
-                <m:sty m:val="bi"/>
+                <m:sty m:val="b"/>
               </m:rPr>
               <w:rPr>
                 <w:rFonts w:ascii="Cambria Math" w:eastAsiaTheme="minorEastAsia" w:hAnsi="Cambria Math" w:cs="Times New Roman"/>
@@ -490,7 +493,7 @@
       <m:oMath>
         <m:r>
           <m:rPr>
-            <m:sty m:val="bi"/>
+            <m:sty m:val="b"/>
           </m:rPr>
           <w:rPr>
             <w:rFonts w:ascii="Cambria Math" w:eastAsiaTheme="minorEastAsia" w:hAnsi="Cambria Math" w:cs="Times New Roman"/>
@@ -502,7 +505,7 @@
         </m:r>
         <m:r>
           <m:rPr>
-            <m:sty m:val="bi"/>
+            <m:sty m:val="b"/>
           </m:rPr>
           <w:rPr>
             <w:rFonts w:ascii="Cambria Math" w:hAnsi="Cambria Math" w:cs="Times New Roman"/>
@@ -519,6 +522,7 @@
                 <w:rFonts w:ascii="Cambria Math" w:hAnsi="Cambria Math" w:cs="Times New Roman"/>
                 <w:b/>
                 <w:i w:val="0"/>
+                <w:iCs w:val="0"/>
                 <w:color w:val="000000" w:themeColor="text1"/>
                 <w:sz w:val="24"/>
                 <w:szCs w:val="24"/>
@@ -528,7 +532,7 @@
           <m:e>
             <m:r>
               <m:rPr>
-                <m:sty m:val="bi"/>
+                <m:sty m:val="b"/>
               </m:rPr>
               <w:rPr>
                 <w:rFonts w:ascii="Cambria Math" w:hAnsi="Cambria Math" w:cs="Times New Roman"/>
@@ -542,7 +546,7 @@
           <m:sup>
             <m:r>
               <m:rPr>
-                <m:sty m:val="bi"/>
+                <m:sty m:val="b"/>
               </m:rPr>
               <w:rPr>
                 <w:rFonts w:ascii="Cambria Math" w:hAnsi="Cambria Math" w:cs="Times New Roman"/>
@@ -556,7 +560,7 @@
         </m:sSup>
         <m:r>
           <m:rPr>
-            <m:sty m:val="bi"/>
+            <m:sty m:val="b"/>
           </m:rPr>
           <w:rPr>
             <w:rFonts w:ascii="Cambria Math" w:hAnsi="Cambria Math" w:cs="Times New Roman"/>
@@ -1178,10 +1182,10 @@
         </w:rPr>
         <w:lastRenderedPageBreak/>
         <w:drawing>
-          <wp:inline distT="0" distB="0" distL="0" distR="0" wp14:anchorId="239DF3E8" wp14:editId="31642E4D">
-            <wp:extent cx="5827611" cy="5257800"/>
-            <wp:effectExtent l="0" t="0" r="1905" b="0"/>
-            <wp:docPr id="7" name="Picture 7" descr="A close up of a logo&#10;&#10;Description automatically generated"/>
+          <wp:inline distT="0" distB="0" distL="0" distR="0" wp14:anchorId="4C8E34AD" wp14:editId="37609759">
+            <wp:extent cx="5900286" cy="5323369"/>
+            <wp:effectExtent l="0" t="0" r="5715" b="0"/>
+            <wp:docPr id="5" name="Picture 5" descr="A screenshot of a cell phone&#10;&#10;Description automatically generated"/>
             <wp:cNvGraphicFramePr>
               <a:graphicFrameLocks xmlns:a="http://schemas.openxmlformats.org/drawingml/2006/main" noChangeAspect="1"/>
             </wp:cNvGraphicFramePr>
@@ -1189,7 +1193,7 @@
               <a:graphicData uri="http://schemas.openxmlformats.org/drawingml/2006/picture">
                 <pic:pic xmlns:pic="http://schemas.openxmlformats.org/drawingml/2006/picture">
                   <pic:nvPicPr>
-                    <pic:cNvPr id="7" name="fig28d_dofs_comparison.png"/>
+                    <pic:cNvPr id="5" name="Picture 5" descr="A screenshot of a cell phone&#10;&#10;Description automatically generated"/>
                     <pic:cNvPicPr/>
                   </pic:nvPicPr>
                   <pic:blipFill>
@@ -1207,7 +1211,7 @@
                   <pic:spPr>
                     <a:xfrm>
                       <a:off x="0" y="0"/>
-                      <a:ext cx="5829421" cy="5259433"/>
+                      <a:ext cx="5913631" cy="5335409"/>
                     </a:xfrm>
                     <a:prstGeom prst="rect">
                       <a:avLst/>
@@ -1251,7 +1255,37 @@
         <w:rPr>
           <w:rFonts w:ascii="Times New Roman" w:hAnsi="Times New Roman" w:cs="Times New Roman"/>
         </w:rPr>
-        <w:t xml:space="preserve"> The sensitivity of the correlation of the reduced-rank scaling factors to the native-resolution scaling factors to the number of model runs conducted in the first (x axis) and second (y axis) update. The correlation improves as the total number of model runs increases (diagonal contours) but there is a stronger dependence on the number of model runs conducted in the second update than in the first update.</w:t>
+        <w:t xml:space="preserve"> The sensitivity of the </w:t>
+      </w:r>
+      <w:r>
+        <w:rPr>
+          <w:rFonts w:ascii="Times New Roman" w:hAnsi="Times New Roman" w:cs="Times New Roman"/>
+        </w:rPr>
+        <w:t>reduced-rank inversion DOFS</w:t>
+      </w:r>
+      <w:r>
+        <w:rPr>
+          <w:rFonts w:ascii="Times New Roman" w:hAnsi="Times New Roman" w:cs="Times New Roman"/>
+        </w:rPr>
+        <w:t xml:space="preserve"> to the number of model runs conducted in the first (x axis) and second (y axis) update. </w:t>
+      </w:r>
+      <w:r>
+        <w:rPr>
+          <w:rFonts w:ascii="Times New Roman" w:hAnsi="Times New Roman" w:cs="Times New Roman"/>
+        </w:rPr>
+        <w:t>The star represents the inversion</w:t>
+      </w:r>
+      <w:r>
+        <w:rPr>
+          <w:rFonts w:ascii="Times New Roman" w:hAnsi="Times New Roman" w:cs="Times New Roman"/>
+        </w:rPr>
+        <w:t xml:space="preserve"> solved here. </w:t>
+      </w:r>
+      <w:r>
+        <w:rPr>
+          <w:rFonts w:ascii="Times New Roman" w:hAnsi="Times New Roman" w:cs="Times New Roman"/>
+        </w:rPr>
+        <w:t>The correlation improves as the total number of model runs increases (diagonal contours) but there is a stronger dependence on the number of model runs conducted in the second update than in the first update.</w:t>
       </w:r>
     </w:p>
     <w:sectPr>
@@ -1670,6 +1704,7 @@
     <w:lsdException w:name="HTML Sample" w:semiHidden="1" w:unhideWhenUsed="1"/>
     <w:lsdException w:name="HTML Typewriter" w:semiHidden="1" w:unhideWhenUsed="1"/>
     <w:lsdException w:name="HTML Variable" w:semiHidden="1" w:unhideWhenUsed="1"/>
+    <w:lsdException w:name="Normal Table" w:semiHidden="1" w:unhideWhenUsed="1"/>
     <w:lsdException w:name="annotation subject" w:semiHidden="1" w:unhideWhenUsed="1"/>
     <w:lsdException w:name="No List" w:semiHidden="1" w:unhideWhenUsed="1"/>
     <w:lsdException w:name="Outline List 1" w:semiHidden="1" w:unhideWhenUsed="1"/>
@@ -1716,8 +1751,10 @@
     <w:lsdException w:name="Table Subtle 2" w:semiHidden="1" w:unhideWhenUsed="1"/>
     <w:lsdException w:name="Table Web 1" w:semiHidden="1" w:unhideWhenUsed="1"/>
     <w:lsdException w:name="Table Web 2" w:semiHidden="1" w:unhideWhenUsed="1"/>
+    <w:lsdException w:name="Table Web 3" w:semiHidden="1" w:unhideWhenUsed="1"/>
     <w:lsdException w:name="Balloon Text" w:semiHidden="1" w:unhideWhenUsed="1"/>
     <w:lsdException w:name="Table Grid" w:uiPriority="39"/>
+    <w:lsdException w:name="Table Theme" w:semiHidden="1" w:unhideWhenUsed="1"/>
     <w:lsdException w:name="Placeholder Text" w:semiHidden="1"/>
     <w:lsdException w:name="No Spacing" w:uiPriority="1" w:qFormat="1"/>
     <w:lsdException w:name="Light Shading" w:uiPriority="60"/>

</xml_diff>